<commit_message>
Jaksoraportti 1, Otson muokkaukset
</commit_message>
<xml_diff>
--- a/Dokumentit/Jaksoraportti 1.docx
+++ b/Dokumentit/Jaksoraportti 1.docx
@@ -251,6 +251,25 @@
       <w:r>
         <w:t>Sovelluksen toiminnot ovat pääpiirteittäin tehtynä, mutta tietokantaa ei ole vielä lisätty.</w:t>
       </w:r>
+      <w:r>
+        <w:rPr>
+          <w:color w:val="000000"/>
+          <w:sz w:val="27"/>
+          <w:szCs w:val="27"/>
+        </w:rPr>
+        <w:t xml:space="preserve"> </w:t>
+      </w:r>
+      <w:r>
+        <w:t xml:space="preserve">Tapahtumat tallentuvat tietokantaan, mutta uusien tapahtumien lisäys onnistuu vain manuaalisesti. </w:t>
+      </w:r>
+      <w:proofErr w:type="spellStart"/>
+      <w:r>
+        <w:t>API:t</w:t>
+      </w:r>
+      <w:proofErr w:type="spellEnd"/>
+      <w:r>
+        <w:t xml:space="preserve"> ja käyttäjien tietokanta ovat työn alla.</w:t>
+      </w:r>
     </w:p>
     <w:p>
       <w:pPr>
@@ -300,7 +319,7 @@
       </w:r>
       <w:proofErr w:type="gramStart"/>
       <w:r>
-        <w:t>67</w:t>
+        <w:t>70</w:t>
       </w:r>
       <w:r>
         <w:t>%</w:t>
@@ -322,10 +341,7 @@
         <w:t xml:space="preserve">n. </w:t>
       </w:r>
       <w:r>
-        <w:t>5</w:t>
-      </w:r>
-      <w:r>
-        <w:t>8</w:t>
+        <w:t>70</w:t>
       </w:r>
       <w:r>
         <w:t xml:space="preserve"> tuntia.</w:t>
@@ -448,10 +464,10 @@
               <w:t>CRUD, Tapahtumakalenteri, Hallintapaneeli, Käyttöliittymä</w:t>
             </w:r>
             <w:r>
-              <w:t xml:space="preserve">, Kirjautuminen/Rekisteröinti, Teemat, </w:t>
-            </w:r>
-            <w:r>
-              <w:t>GitHub-repon luonti.</w:t>
+              <w:t>, Kirjautuminen/Rekisteröint</w:t>
+            </w:r>
+            <w:r>
+              <w:t>i</w:t>
             </w:r>
           </w:p>
         </w:tc>
@@ -485,7 +501,7 @@
             </w:pPr>
             <w:proofErr w:type="gramStart"/>
             <w:r>
-              <w:t>8</w:t>
+              <w:t>20</w:t>
             </w:r>
             <w:r>
               <w:t>h</w:t>
@@ -628,7 +644,7 @@
             </w:pPr>
             <w:proofErr w:type="gramStart"/>
             <w:r>
-              <w:t>4</w:t>
+              <w:t>2</w:t>
             </w:r>
             <w:r>
               <w:t>0</w:t>
@@ -711,6 +727,9 @@
             </w:r>
             <w:r>
               <w:t>nan toteutus</w:t>
+            </w:r>
+            <w:r>
+              <w:t>, Dokumentointi</w:t>
             </w:r>
           </w:p>
         </w:tc>
@@ -1315,7 +1334,7 @@
                 <w:szCs w:val="20"/>
                 <w:lang w:eastAsia="fi-FI" w:bidi="ar-SA"/>
               </w:rPr>
-              <w:t>Tapahtumien s</w:t>
+              <w:t xml:space="preserve">Tapahtumien </w:t>
             </w:r>
             <w:r>
               <w:rPr>
@@ -1684,7 +1703,27 @@
                 <w:szCs w:val="20"/>
                 <w:lang w:eastAsia="fi-FI" w:bidi="ar-SA"/>
               </w:rPr>
-              <w:t>UI:n viimeistely</w:t>
+              <w:t>U</w:t>
+            </w:r>
+            <w:r>
+              <w:rPr>
+                <w:rFonts w:ascii="Calibri" w:eastAsia="Times New Roman" w:hAnsi="Calibri" w:cs="Calibri"/>
+                <w:color w:val="000000"/>
+                <w:sz w:val="20"/>
+                <w:szCs w:val="20"/>
+                <w:lang w:eastAsia="fi-FI" w:bidi="ar-SA"/>
+              </w:rPr>
+              <w:t>lkoasun</w:t>
+            </w:r>
+            <w:r>
+              <w:rPr>
+                <w:rFonts w:ascii="Calibri" w:eastAsia="Times New Roman" w:hAnsi="Calibri" w:cs="Calibri"/>
+                <w:color w:val="000000"/>
+                <w:sz w:val="20"/>
+                <w:szCs w:val="20"/>
+                <w:lang w:eastAsia="fi-FI" w:bidi="ar-SA"/>
+              </w:rPr>
+              <w:t xml:space="preserve"> viimeistely</w:t>
             </w:r>
           </w:p>
         </w:tc>
@@ -3310,7 +3349,6 @@
   <w:style w:type="character" w:default="1" w:styleId="Kappaleenoletusfontti">
     <w:name w:val="Default Paragraph Font"/>
     <w:uiPriority w:val="1"/>
-    <w:semiHidden/>
     <w:unhideWhenUsed/>
   </w:style>
   <w:style w:type="table" w:default="1" w:styleId="Normaalitaulukko">

</xml_diff>